<commit_message>
added report for wine
</commit_message>
<xml_diff>
--- a/Milestone_34/BlueTeam_Milestone3.docx
+++ b/Milestone_34/BlueTeam_Milestone3.docx
@@ -100,9 +100,142 @@
         <w:t>Shows past to present orders by distributors of each wine they carry.</w:t>
       </w:r>
     </w:p>
+    <w:p>
+      <w:r>
+        <w:lastRenderedPageBreak/>
+        <w:t>Report for each wine each distributor carries:</w:t>
+      </w:r>
+      <w:r>
+        <w:tab/>
+      </w:r>
+      <w:r>
+        <w:rPr>
+          <w:noProof/>
+        </w:rPr>
+        <w:drawing>
+          <wp:anchor distT="0" distB="0" distL="114300" distR="114300" simplePos="0" relativeHeight="251659264" behindDoc="0" locked="0" layoutInCell="1" allowOverlap="1" wp14:anchorId="5A985FF2" wp14:editId="22A59F1B">
+            <wp:simplePos x="0" y="0"/>
+            <wp:positionH relativeFrom="margin">
+              <wp:posOffset>0</wp:posOffset>
+            </wp:positionH>
+            <wp:positionV relativeFrom="margin">
+              <wp:posOffset>319405</wp:posOffset>
+            </wp:positionV>
+            <wp:extent cx="5943600" cy="7339330"/>
+            <wp:effectExtent l="0" t="0" r="0" b="0"/>
+            <wp:wrapSquare wrapText="bothSides"/>
+            <wp:docPr id="640683900" name="Picture 2" descr="A screenshot of a computer screen&#10;&#10;AI-generated content may be incorrect."/>
+            <wp:cNvGraphicFramePr>
+              <a:graphicFrameLocks xmlns:a="http://schemas.openxmlformats.org/drawingml/2006/main" noChangeAspect="1"/>
+            </wp:cNvGraphicFramePr>
+            <a:graphic xmlns:a="http://schemas.openxmlformats.org/drawingml/2006/main">
+              <a:graphicData uri="http://schemas.openxmlformats.org/drawingml/2006/picture">
+                <pic:pic xmlns:pic="http://schemas.openxmlformats.org/drawingml/2006/picture">
+                  <pic:nvPicPr>
+                    <pic:cNvPr id="640683900" name="Picture 2" descr="A screenshot of a computer screen&#10;&#10;AI-generated content may be incorrect."/>
+                    <pic:cNvPicPr/>
+                  </pic:nvPicPr>
+                  <pic:blipFill>
+                    <a:blip r:embed="rId6">
+                      <a:extLst>
+                        <a:ext uri="{28A0092B-C50C-407E-A947-70E740481C1C}">
+                          <a14:useLocalDpi xmlns:a14="http://schemas.microsoft.com/office/drawing/2010/main" val="0"/>
+                        </a:ext>
+                      </a:extLst>
+                    </a:blip>
+                    <a:stretch>
+                      <a:fillRect/>
+                    </a:stretch>
+                  </pic:blipFill>
+                  <pic:spPr>
+                    <a:xfrm>
+                      <a:off x="0" y="0"/>
+                      <a:ext cx="5943600" cy="7339330"/>
+                    </a:xfrm>
+                    <a:prstGeom prst="rect">
+                      <a:avLst/>
+                    </a:prstGeom>
+                  </pic:spPr>
+                </pic:pic>
+              </a:graphicData>
+            </a:graphic>
+          </wp:anchor>
+        </w:drawing>
+      </w:r>
+    </w:p>
+    <w:p/>
+    <w:p>
+      <w:r>
+        <w:lastRenderedPageBreak/>
+        <w:t xml:space="preserve">Report </w:t>
+      </w:r>
+      <w:proofErr w:type="gramStart"/>
+      <w:r>
+        <w:t>for</w:t>
+      </w:r>
+      <w:proofErr w:type="gramEnd"/>
+      <w:r>
+        <w:t xml:space="preserve"> total wines sold and wines that haven’t sold:</w:t>
+      </w:r>
+      <w:r>
+        <w:tab/>
+      </w:r>
+      <w:r>
+        <w:rPr>
+          <w:noProof/>
+        </w:rPr>
+        <w:drawing>
+          <wp:inline distT="0" distB="0" distL="0" distR="0" wp14:anchorId="46D5A0A1" wp14:editId="0C8027D1">
+            <wp:extent cx="5943600" cy="4415155"/>
+            <wp:effectExtent l="0" t="0" r="0" b="4445"/>
+            <wp:docPr id="432908054" name="Picture 1" descr="A screenshot of a computer&#10;&#10;AI-generated content may be incorrect."/>
+            <wp:cNvGraphicFramePr>
+              <a:graphicFrameLocks xmlns:a="http://schemas.openxmlformats.org/drawingml/2006/main" noChangeAspect="1"/>
+            </wp:cNvGraphicFramePr>
+            <a:graphic xmlns:a="http://schemas.openxmlformats.org/drawingml/2006/main">
+              <a:graphicData uri="http://schemas.openxmlformats.org/drawingml/2006/picture">
+                <pic:pic xmlns:pic="http://schemas.openxmlformats.org/drawingml/2006/picture">
+                  <pic:nvPicPr>
+                    <pic:cNvPr id="432908054" name="Picture 1" descr="A screenshot of a computer&#10;&#10;AI-generated content may be incorrect."/>
+                    <pic:cNvPicPr/>
+                  </pic:nvPicPr>
+                  <pic:blipFill>
+                    <a:blip r:embed="rId7">
+                      <a:extLst>
+                        <a:ext uri="{28A0092B-C50C-407E-A947-70E740481C1C}">
+                          <a14:useLocalDpi xmlns:a14="http://schemas.microsoft.com/office/drawing/2010/main" val="0"/>
+                        </a:ext>
+                      </a:extLst>
+                    </a:blip>
+                    <a:stretch>
+                      <a:fillRect/>
+                    </a:stretch>
+                  </pic:blipFill>
+                  <pic:spPr>
+                    <a:xfrm>
+                      <a:off x="0" y="0"/>
+                      <a:ext cx="5943600" cy="4415155"/>
+                    </a:xfrm>
+                    <a:prstGeom prst="rect">
+                      <a:avLst/>
+                    </a:prstGeom>
+                  </pic:spPr>
+                </pic:pic>
+              </a:graphicData>
+            </a:graphic>
+          </wp:inline>
+        </w:drawing>
+      </w:r>
+    </w:p>
+    <w:p/>
+    <w:p>
+      <w:pPr>
+        <w:ind w:firstLine="720"/>
+      </w:pPr>
+    </w:p>
     <w:sectPr>
-      <w:headerReference w:type="default" r:id="rId6"/>
-      <w:headerReference w:type="first" r:id="rId7"/>
+      <w:headerReference w:type="default" r:id="rId8"/>
+      <w:headerReference w:type="first" r:id="rId9"/>
       <w:pgSz w:w="12240" w:h="15840"/>
       <w:pgMar w:top="1440" w:right="1440" w:bottom="1440" w:left="1440" w:header="720" w:footer="720" w:gutter="0"/>
       <w:cols w:space="720"/>

</xml_diff>